<commit_message>
committed more structured files
</commit_message>
<xml_diff>
--- a/Design Flow/Setting-Up Python In The Linux Container.docx
+++ b/Design Flow/Setting-Up Python In The Linux Container.docx
@@ -46,15 +46,7 @@
           <w:sz w:val="16"/>
           <w:szCs w:val="16"/>
         </w:rPr>
-        <w:t>Install Python and its libraries for executing the modules</w:t>
-      </w:r>
-      <w:r>
-        <w:rPr>
-          <w:rFonts w:ascii="Consolas" w:hAnsi="Consolas" w:cs="Courier New"/>
-          <w:sz w:val="16"/>
-          <w:szCs w:val="16"/>
-        </w:rPr>
-        <w:t>.</w:t>
+        <w:t>Install Python and its libraries for executing the modules.</w:t>
       </w:r>
     </w:p>
     <w:p>
@@ -185,15 +177,25 @@
           <w:sz w:val="16"/>
           <w:szCs w:val="16"/>
         </w:rPr>
-        <w:t xml:space="preserve"> </w:t>
-      </w:r>
+        <w:t xml:space="preserve"> docker exec -u 0 -it </w:t>
+      </w:r>
+      <w:proofErr w:type="spellStart"/>
       <w:r>
         <w:rPr>
           <w:rFonts w:ascii="Consolas" w:hAnsi="Consolas"/>
           <w:sz w:val="16"/>
           <w:szCs w:val="16"/>
         </w:rPr>
-        <w:t>docker exec -u 0 -it mycontainer bash</w:t>
+        <w:t>mycontainer</w:t>
+      </w:r>
+      <w:proofErr w:type="spellEnd"/>
+      <w:r>
+        <w:rPr>
+          <w:rFonts w:ascii="Consolas" w:hAnsi="Consolas"/>
+          <w:sz w:val="16"/>
+          <w:szCs w:val="16"/>
+        </w:rPr>
+        <w:t xml:space="preserve"> bash</w:t>
       </w:r>
       <w:r>
         <w:rPr>
@@ -224,23 +226,87 @@
           <w:sz w:val="16"/>
           <w:szCs w:val="16"/>
         </w:rPr>
-        <w:t>Update sudo installer (if sudo is not available then cat &gt; /etc/suoers and add the line ‘</w:t>
-      </w:r>
-      <w:r>
-        <w:rPr>
-          <w:rFonts w:ascii="Consolas" w:hAnsi="Consolas" w:cs="Courier New"/>
-          <w:sz w:val="16"/>
-          <w:szCs w:val="16"/>
-        </w:rPr>
-        <w:t>user ALL=(ALL) ALL</w:t>
-      </w:r>
-      <w:r>
-        <w:rPr>
-          <w:rFonts w:ascii="Consolas" w:hAnsi="Consolas" w:cs="Courier New"/>
-          <w:sz w:val="16"/>
-          <w:szCs w:val="16"/>
-        </w:rPr>
-        <w:t>’)</w:t>
+        <w:t xml:space="preserve">Update </w:t>
+      </w:r>
+      <w:proofErr w:type="spellStart"/>
+      <w:r>
+        <w:rPr>
+          <w:rFonts w:ascii="Consolas" w:hAnsi="Consolas" w:cs="Courier New"/>
+          <w:sz w:val="16"/>
+          <w:szCs w:val="16"/>
+        </w:rPr>
+        <w:t>sudo</w:t>
+      </w:r>
+      <w:proofErr w:type="spellEnd"/>
+      <w:r>
+        <w:rPr>
+          <w:rFonts w:ascii="Consolas" w:hAnsi="Consolas" w:cs="Courier New"/>
+          <w:sz w:val="16"/>
+          <w:szCs w:val="16"/>
+        </w:rPr>
+        <w:t xml:space="preserve"> installer (if </w:t>
+      </w:r>
+      <w:proofErr w:type="spellStart"/>
+      <w:r>
+        <w:rPr>
+          <w:rFonts w:ascii="Consolas" w:hAnsi="Consolas" w:cs="Courier New"/>
+          <w:sz w:val="16"/>
+          <w:szCs w:val="16"/>
+        </w:rPr>
+        <w:t>sudo</w:t>
+      </w:r>
+      <w:proofErr w:type="spellEnd"/>
+      <w:r>
+        <w:rPr>
+          <w:rFonts w:ascii="Consolas" w:hAnsi="Consolas" w:cs="Courier New"/>
+          <w:sz w:val="16"/>
+          <w:szCs w:val="16"/>
+        </w:rPr>
+        <w:t xml:space="preserve"> is not available then cat &gt; /</w:t>
+      </w:r>
+      <w:proofErr w:type="spellStart"/>
+      <w:r>
+        <w:rPr>
+          <w:rFonts w:ascii="Consolas" w:hAnsi="Consolas" w:cs="Courier New"/>
+          <w:sz w:val="16"/>
+          <w:szCs w:val="16"/>
+        </w:rPr>
+        <w:t>etc</w:t>
+      </w:r>
+      <w:proofErr w:type="spellEnd"/>
+      <w:r>
+        <w:rPr>
+          <w:rFonts w:ascii="Consolas" w:hAnsi="Consolas" w:cs="Courier New"/>
+          <w:sz w:val="16"/>
+          <w:szCs w:val="16"/>
+        </w:rPr>
+        <w:t>/</w:t>
+      </w:r>
+      <w:proofErr w:type="spellStart"/>
+      <w:r>
+        <w:rPr>
+          <w:rFonts w:ascii="Consolas" w:hAnsi="Consolas" w:cs="Courier New"/>
+          <w:sz w:val="16"/>
+          <w:szCs w:val="16"/>
+        </w:rPr>
+        <w:t>suoers</w:t>
+      </w:r>
+      <w:proofErr w:type="spellEnd"/>
+      <w:r>
+        <w:rPr>
+          <w:rFonts w:ascii="Consolas" w:hAnsi="Consolas" w:cs="Courier New"/>
+          <w:sz w:val="16"/>
+          <w:szCs w:val="16"/>
+        </w:rPr>
+        <w:t xml:space="preserve"> and add the line ‘</w:t>
+      </w:r>
+      <w:r>
+        <w:rPr>
+          <w:rFonts w:ascii="Consolas" w:hAnsi="Consolas" w:cs="Courier New"/>
+          <w:sz w:val="16"/>
+          <w:szCs w:val="16"/>
+        </w:rPr>
+        <w:t>user ALL=(ALL) ALL’)</w:t>
       </w:r>
     </w:p>
     <w:p>
@@ -271,8 +337,36 @@
           <w:sz w:val="16"/>
           <w:szCs w:val="16"/>
         </w:rPr>
-        <w:t>/etc/apt/sources.list</w:t>
-      </w:r>
+        <w:t>/</w:t>
+      </w:r>
+      <w:proofErr w:type="spellStart"/>
+      <w:r>
+        <w:rPr>
+          <w:rFonts w:ascii="Consolas" w:hAnsi="Consolas" w:cs="Courier New"/>
+          <w:sz w:val="16"/>
+          <w:szCs w:val="16"/>
+        </w:rPr>
+        <w:t>etc</w:t>
+      </w:r>
+      <w:proofErr w:type="spellEnd"/>
+      <w:r>
+        <w:rPr>
+          <w:rFonts w:ascii="Consolas" w:hAnsi="Consolas" w:cs="Courier New"/>
+          <w:sz w:val="16"/>
+          <w:szCs w:val="16"/>
+        </w:rPr>
+        <w:t>/apt/</w:t>
+      </w:r>
+      <w:proofErr w:type="spellStart"/>
+      <w:r>
+        <w:rPr>
+          <w:rFonts w:ascii="Consolas" w:hAnsi="Consolas" w:cs="Courier New"/>
+          <w:sz w:val="16"/>
+          <w:szCs w:val="16"/>
+        </w:rPr>
+        <w:t>sources.list</w:t>
+      </w:r>
+      <w:proofErr w:type="spellEnd"/>
       <w:r>
         <w:rPr>
           <w:rFonts w:ascii="Consolas" w:hAnsi="Consolas" w:cs="Courier New"/>
@@ -317,7 +411,25 @@
           <w:sz w:val="16"/>
           <w:szCs w:val="16"/>
         </w:rPr>
-        <w:t>deb-src http://deb.debian.org/debian stretch main</w:t>
+        <w:t>deb-</w:t>
+      </w:r>
+      <w:proofErr w:type="spellStart"/>
+      <w:r>
+        <w:rPr>
+          <w:rFonts w:ascii="Consolas" w:hAnsi="Consolas" w:cs="Courier New"/>
+          <w:sz w:val="16"/>
+          <w:szCs w:val="16"/>
+        </w:rPr>
+        <w:t>src</w:t>
+      </w:r>
+      <w:proofErr w:type="spellEnd"/>
+      <w:r>
+        <w:rPr>
+          <w:rFonts w:ascii="Consolas" w:hAnsi="Consolas" w:cs="Courier New"/>
+          <w:sz w:val="16"/>
+          <w:szCs w:val="16"/>
+        </w:rPr>
+        <w:t xml:space="preserve"> http://deb.debian.org/debian stretch main</w:t>
       </w:r>
     </w:p>
     <w:p>
@@ -340,7 +452,25 @@
           <w:sz w:val="16"/>
           <w:szCs w:val="16"/>
         </w:rPr>
-        <w:t>apt-get install sudo -y</w:t>
+        <w:t xml:space="preserve">apt-get install </w:t>
+      </w:r>
+      <w:proofErr w:type="spellStart"/>
+      <w:r>
+        <w:rPr>
+          <w:rFonts w:ascii="Consolas" w:hAnsi="Consolas" w:cs="Courier New"/>
+          <w:sz w:val="16"/>
+          <w:szCs w:val="16"/>
+        </w:rPr>
+        <w:t>sudo</w:t>
+      </w:r>
+      <w:proofErr w:type="spellEnd"/>
+      <w:r>
+        <w:rPr>
+          <w:rFonts w:ascii="Consolas" w:hAnsi="Consolas" w:cs="Courier New"/>
+          <w:sz w:val="16"/>
+          <w:szCs w:val="16"/>
+        </w:rPr>
+        <w:t xml:space="preserve"> -y</w:t>
       </w:r>
     </w:p>
     <w:p>
@@ -363,7 +493,25 @@
           <w:sz w:val="16"/>
           <w:szCs w:val="16"/>
         </w:rPr>
-        <w:t>Follow these steps to install python in the linux instance</w:t>
+        <w:t xml:space="preserve">Follow these steps to install python in the </w:t>
+      </w:r>
+      <w:proofErr w:type="spellStart"/>
+      <w:r>
+        <w:rPr>
+          <w:rFonts w:ascii="Consolas" w:hAnsi="Consolas" w:cs="Courier New"/>
+          <w:sz w:val="16"/>
+          <w:szCs w:val="16"/>
+        </w:rPr>
+        <w:t>linux</w:t>
+      </w:r>
+      <w:proofErr w:type="spellEnd"/>
+      <w:r>
+        <w:rPr>
+          <w:rFonts w:ascii="Consolas" w:hAnsi="Consolas" w:cs="Courier New"/>
+          <w:sz w:val="16"/>
+          <w:szCs w:val="16"/>
+        </w:rPr>
+        <w:t xml:space="preserve"> instance</w:t>
       </w:r>
     </w:p>
     <w:p>
@@ -385,6 +533,52 @@
         <w:pStyle w:val="ListParagraph"/>
         <w:spacing w:line="240" w:lineRule="auto"/>
       </w:pPr>
+    </w:p>
+    <w:p>
+      <w:pPr>
+        <w:pStyle w:val="ListParagraph"/>
+        <w:spacing w:line="240" w:lineRule="auto"/>
+      </w:pPr>
+      <w:r>
+        <w:rPr>
+          <w:noProof/>
+        </w:rPr>
+        <w:drawing>
+          <wp:inline distT="0" distB="0" distL="0" distR="0" wp14:anchorId="68A491A0" wp14:editId="01017473">
+            <wp:extent cx="5943600" cy="3167380"/>
+            <wp:effectExtent l="0" t="0" r="0" b="0"/>
+            <wp:docPr id="1" name="Picture 1"/>
+            <wp:cNvGraphicFramePr>
+              <a:graphicFrameLocks xmlns:a="http://schemas.openxmlformats.org/drawingml/2006/main" noChangeAspect="1"/>
+            </wp:cNvGraphicFramePr>
+            <a:graphic xmlns:a="http://schemas.openxmlformats.org/drawingml/2006/main">
+              <a:graphicData uri="http://schemas.openxmlformats.org/drawingml/2006/picture">
+                <pic:pic xmlns:pic="http://schemas.openxmlformats.org/drawingml/2006/picture">
+                  <pic:nvPicPr>
+                    <pic:cNvPr id="1" name=""/>
+                    <pic:cNvPicPr/>
+                  </pic:nvPicPr>
+                  <pic:blipFill>
+                    <a:blip r:embed="rId6"/>
+                    <a:stretch>
+                      <a:fillRect/>
+                    </a:stretch>
+                  </pic:blipFill>
+                  <pic:spPr>
+                    <a:xfrm>
+                      <a:off x="0" y="0"/>
+                      <a:ext cx="5943600" cy="3167380"/>
+                    </a:xfrm>
+                    <a:prstGeom prst="rect">
+                      <a:avLst/>
+                    </a:prstGeom>
+                  </pic:spPr>
+                </pic:pic>
+              </a:graphicData>
+            </a:graphic>
+          </wp:inline>
+        </w:drawing>
+      </w:r>
     </w:p>
     <w:sectPr>
       <w:pgSz w:w="12240" w:h="15840"/>

</xml_diff>